<commit_message>
Update Sattelite area check for EHS.docx
</commit_message>
<xml_diff>
--- a/Sattelite area check for EHS.docx
+++ b/Sattelite area check for EHS.docx
@@ -10,8 +10,6 @@
           <w:sz w:val="24"/>
         </w:rPr>
       </w:pPr>
-      <w:bookmarkStart w:id="0" w:name="_GoBack"/>
-      <w:bookmarkEnd w:id="0"/>
       <w:r>
         <w:rPr>
           <w:b/>
@@ -46,7 +44,7 @@
         </w:r>
       </w:hyperlink>
       <w:r>
-        <w:t xml:space="preserve"> training and get your certification.</w:t>
+        <w:t xml:space="preserve"> and get your certification.</w:t>
       </w:r>
     </w:p>
     <w:p>
@@ -58,15 +56,13 @@
         </w:numPr>
       </w:pPr>
       <w:r>
-        <w:t xml:space="preserve">Log into </w:t>
-      </w:r>
-      <w:proofErr w:type="spellStart"/>
-      <w:r>
-        <w:t>BioRAFT</w:t>
-      </w:r>
-      <w:proofErr w:type="spellEnd"/>
+        <w:t>Log into BioRAFT</w:t>
+      </w:r>
       <w:r>
         <w:t xml:space="preserve"> and click “View Lab Profile</w:t>
+      </w:r>
+      <w:r>
+        <w:t>”</w:t>
       </w:r>
     </w:p>
     <w:p>
@@ -962,7 +958,31 @@
       </w:pPr>
       <w:r>
         <w:lastRenderedPageBreak/>
-        <w:t>Make a reference number (usually I just use the date--for this example the reference number would be 12172020). At this point I go and visit the lab to make sure the SAA fulfills all of the requirements listed below, as well as the requirements that you learned from the lab safety and hazardous waste generator training. Select whether the room passes or fails, and write notes why, if you would like.</w:t>
+        <w:t>Make a reference number (usually I just use the date--</w:t>
+      </w:r>
+      <w:r>
+        <w:t xml:space="preserve"> </w:t>
+      </w:r>
+      <w:r>
+        <w:t xml:space="preserve">for this example the reference number would be 12172020). At this point I go and visit the lab to make sure the SAA fulfills all of the requirements listed below, as well as the requirements that you learned from the lab safety and hazardous waste generator training. Select whether the room passes or fails, and write notes </w:t>
+      </w:r>
+      <w:r>
+        <w:t xml:space="preserve">on </w:t>
+      </w:r>
+      <w:r>
+        <w:t>why</w:t>
+      </w:r>
+      <w:r>
+        <w:t xml:space="preserve"> either is the case</w:t>
+      </w:r>
+      <w:r>
+        <w:t xml:space="preserve"> </w:t>
+      </w:r>
+      <w:r>
+        <w:t>(if you want to)</w:t>
+      </w:r>
+      <w:r>
+        <w:t>.</w:t>
       </w:r>
       <w:r>
         <w:rPr>
@@ -970,6 +990,8 @@
         </w:rPr>
         <w:t xml:space="preserve"> </w:t>
       </w:r>
+      <w:bookmarkStart w:id="0" w:name="_GoBack"/>
+      <w:bookmarkEnd w:id="0"/>
     </w:p>
     <w:p>
       <w:r>

</xml_diff>